<commit_message>
Evaluierungsphase geschrieben (muss verbessert werden)
1 1/2h (mit Recherche etc...)
</commit_message>
<xml_diff>
--- a/Projektmanagement/Dokumentation/Diplomarbeitsdokumentation - Was uns noch fehlt.docx
+++ b/Projektmanagement/Dokumentation/Diplomarbeitsdokumentation - Was uns noch fehlt.docx
@@ -41,14 +41,12 @@
         </w:rPr>
         <w:t xml:space="preserve"> </w:t>
       </w:r>
-      <w:proofErr w:type="spellStart"/>
       <w:r>
         <w:rPr>
           <w:strike/>
         </w:rPr>
         <w:t>done</w:t>
       </w:r>
-      <w:proofErr w:type="spellEnd"/>
     </w:p>
     <w:p>
       <w:pPr>
@@ -79,14 +77,12 @@
         </w:rPr>
         <w:t xml:space="preserve"> </w:t>
       </w:r>
-      <w:proofErr w:type="spellStart"/>
       <w:r>
         <w:rPr>
           <w:strike/>
         </w:rPr>
         <w:t>done</w:t>
       </w:r>
-      <w:proofErr w:type="spellEnd"/>
     </w:p>
     <w:p>
       <w:pPr>
@@ -117,14 +113,12 @@
         </w:rPr>
         <w:t xml:space="preserve"> </w:t>
       </w:r>
-      <w:proofErr w:type="spellStart"/>
       <w:r>
         <w:rPr>
           <w:strike/>
         </w:rPr>
         <w:t>done</w:t>
       </w:r>
-      <w:proofErr w:type="spellEnd"/>
     </w:p>
     <w:p>
       <w:pPr>
@@ -155,14 +149,12 @@
         </w:rPr>
         <w:t xml:space="preserve"> </w:t>
       </w:r>
-      <w:proofErr w:type="spellStart"/>
       <w:r>
         <w:rPr>
           <w:strike/>
         </w:rPr>
         <w:t>done</w:t>
       </w:r>
-      <w:proofErr w:type="spellEnd"/>
     </w:p>
     <w:p>
       <w:pPr>
@@ -193,14 +185,12 @@
         </w:rPr>
         <w:t xml:space="preserve"> </w:t>
       </w:r>
-      <w:proofErr w:type="spellStart"/>
       <w:r>
         <w:rPr>
           <w:strike/>
         </w:rPr>
         <w:t>done</w:t>
       </w:r>
-      <w:proofErr w:type="spellEnd"/>
     </w:p>
     <w:p>
       <w:pPr>
@@ -231,14 +221,12 @@
         </w:rPr>
         <w:t xml:space="preserve"> </w:t>
       </w:r>
-      <w:proofErr w:type="spellStart"/>
       <w:r>
         <w:rPr>
           <w:strike/>
         </w:rPr>
         <w:t>done</w:t>
       </w:r>
-      <w:proofErr w:type="spellEnd"/>
     </w:p>
     <w:p>
       <w:pPr>
@@ -269,14 +257,12 @@
         </w:rPr>
         <w:t xml:space="preserve"> </w:t>
       </w:r>
-      <w:proofErr w:type="spellStart"/>
       <w:r>
         <w:rPr>
           <w:strike/>
         </w:rPr>
         <w:t>done</w:t>
       </w:r>
-      <w:proofErr w:type="spellEnd"/>
     </w:p>
     <w:p>
       <w:pPr>
@@ -308,24 +294,31 @@
         </w:numPr>
       </w:pPr>
       <w:r>
-        <w:t xml:space="preserve">Evaluierungsphase/Analysephase </w:t>
+        <w:rPr>
+          <w:strike/>
+        </w:rPr>
+        <w:t>Evaluierungsphase</w:t>
+      </w:r>
+      <w:r>
+        <w:t xml:space="preserve">/Analysephase </w:t>
       </w:r>
       <w:r>
         <w:sym w:font="Wingdings" w:char="F0E0"/>
       </w:r>
       <w:r>
-        <w:t xml:space="preserve"> Fehlt fast komplett</w:t>
+        <w:t xml:space="preserve"> </w:t>
       </w:r>
       <w:r>
-        <w:t xml:space="preserve">, muss Metin </w:t>
+        <w:rPr>
+          <w:strike/>
+        </w:rPr>
+        <w:t>Fehlt fast komplett</w:t>
       </w:r>
-      <w:proofErr w:type="gramStart"/>
       <w:r>
-        <w:t>fragen</w:t>
+        <w:t>,</w:t>
       </w:r>
-      <w:proofErr w:type="gramEnd"/>
       <w:r>
-        <w:t xml:space="preserve"> weil er schon gemacht hat</w:t>
+        <w:t xml:space="preserve"> Analysephase fehlt noch und ein paar Verbesserungsmöglichkeiten</w:t>
       </w:r>
     </w:p>
     <w:p>
@@ -344,6 +337,15 @@
       </w:r>
       <w:r>
         <w:t xml:space="preserve"> Fehlt komplett</w:t>
+      </w:r>
+      <w:r>
+        <w:t xml:space="preserve"> </w:t>
+      </w:r>
+      <w:r>
+        <w:rPr>
+          <w:b/>
+        </w:rPr>
+        <w:t>Projektmitgliedern fragen welche Technologien sie verwendet haben</w:t>
       </w:r>
     </w:p>
     <w:p>
@@ -379,7 +381,26 @@
         </w:numPr>
       </w:pPr>
       <w:r>
-        <w:t xml:space="preserve">Entwicklung/Umsetzung </w:t>
+        <w:t>Entwicklung</w:t>
+      </w:r>
+      <w:r>
+        <w:t xml:space="preserve"> </w:t>
+      </w:r>
+      <w:bookmarkStart w:id="1" w:name="_GoBack"/>
+      <w:bookmarkEnd w:id="1"/>
+      <w:r>
+        <w:t>(Entwicklungsumgebung nötig</w:t>
+      </w:r>
+      <w:proofErr w:type="gramStart"/>
+      <w:r>
+        <w:t>?)</w:t>
+      </w:r>
+      <w:r>
+        <w:t>/</w:t>
+      </w:r>
+      <w:proofErr w:type="gramEnd"/>
+      <w:r>
+        <w:t xml:space="preserve">Umsetzung </w:t>
       </w:r>
       <w:r>
         <w:sym w:font="Wingdings" w:char="F0E0"/>
@@ -396,13 +417,8 @@
           <w:numId w:val="1"/>
         </w:numPr>
       </w:pPr>
-      <w:proofErr w:type="spellStart"/>
       <w:r>
-        <w:t>Testing</w:t>
-      </w:r>
-      <w:proofErr w:type="spellEnd"/>
-      <w:r>
-        <w:t xml:space="preserve"> </w:t>
+        <w:t xml:space="preserve">Testing </w:t>
       </w:r>
       <w:r>
         <w:sym w:font="Wingdings" w:char="F0E0"/>
@@ -411,18 +427,8 @@
         <w:t xml:space="preserve"> fehlt komplett</w:t>
       </w:r>
       <w:r>
-        <w:t xml:space="preserve"> (muss </w:t>
+        <w:t xml:space="preserve"> (muss vllt. Ersetzt werden)</w:t>
       </w:r>
-      <w:proofErr w:type="spellStart"/>
-      <w:r>
-        <w:t>vllt</w:t>
-      </w:r>
-      <w:proofErr w:type="spellEnd"/>
-      <w:r>
-        <w:t>. Ersetzt werden)</w:t>
-      </w:r>
-      <w:bookmarkStart w:id="1" w:name="_GoBack"/>
-      <w:bookmarkEnd w:id="1"/>
     </w:p>
     <w:p>
       <w:pPr>
@@ -434,6 +440,9 @@
       </w:pPr>
       <w:r>
         <w:t>11.-17. Fehlt auch</w:t>
+      </w:r>
+      <w:r>
+        <w:t xml:space="preserve"> aber nicht so viel Text</w:t>
       </w:r>
     </w:p>
     <w:p/>
@@ -466,8 +475,16 @@
       <w:r>
         <w:rPr>
           <w:b/>
+          <w:highlight w:val="yellow"/>
         </w:rPr>
-        <w:t>Einteilung mit Projektmitgliedern besprechen 02.01.2018</w:t>
+        <w:t xml:space="preserve">Einteilung mit Projektmitgliedern besprechen </w:t>
+      </w:r>
+      <w:r>
+        <w:rPr>
+          <w:b/>
+          <w:highlight w:val="yellow"/>
+        </w:rPr>
+        <w:t>NOCH KEIN TERMIN FESTGELEGT!!!</w:t>
       </w:r>
     </w:p>
     <w:p>
@@ -1315,15 +1332,7 @@
         </w:numPr>
       </w:pPr>
       <w:r>
-        <w:t xml:space="preserve">Neben der Rolle als Projektleiter bekam er einige Teilaufgaben der Backend-Programmierung, da er gute Kenntnisse im Bereich der PHP (ausgeschrieben) und </w:t>
-      </w:r>
-      <w:proofErr w:type="spellStart"/>
-      <w:r>
-        <w:t>NodeJS</w:t>
-      </w:r>
-      <w:proofErr w:type="spellEnd"/>
-      <w:r>
-        <w:t xml:space="preserve"> besitzt.</w:t>
+        <w:t>Neben der Rolle als Projektleiter bekam er einige Teilaufgaben der Backend-Programmierung, da er gute Kenntnisse im Bereich der PHP (ausgeschrieben) und NodeJS besitzt.</w:t>
       </w:r>
     </w:p>
     <w:p>
@@ -1363,15 +1372,7 @@
         </w:rPr>
       </w:pPr>
       <w:r>
-        <w:t xml:space="preserve">Anils Themenschwerpunkt lag in </w:t>
-      </w:r>
-      <w:proofErr w:type="gramStart"/>
-      <w:r>
-        <w:t>der Front-End</w:t>
-      </w:r>
-      <w:proofErr w:type="gramEnd"/>
-      <w:r>
-        <w:t xml:space="preserve"> Programmierung, er war für die Implementierung des Designs und der grafischen Oberfläche zuständig. Außerdem nahm er die Teilaufgabe, die verschiedenen Technologien gemeinsam mit dem Projektleiter zu evaluieren</w:t>
+        <w:t>Anils Themenschwerpunkt lag in der Front-End Programmierung, er war für die Implementierung des Designs und der grafischen Oberfläche zuständig. Außerdem nahm er die Teilaufgabe, die verschiedenen Technologien gemeinsam mit dem Projektleiter zu evaluieren</w:t>
       </w:r>
     </w:p>
     <w:p>
@@ -1446,15 +1447,7 @@
         </w:rPr>
       </w:pPr>
       <w:r>
-        <w:t xml:space="preserve">Dervis war hauptsächlich für </w:t>
-      </w:r>
-      <w:proofErr w:type="gramStart"/>
-      <w:r>
-        <w:t>die Back-End</w:t>
-      </w:r>
-      <w:proofErr w:type="gramEnd"/>
-      <w:r>
-        <w:t xml:space="preserve"> Programmierung zuständig. Er konzeptionierte und setzte die Datenbank um. </w:t>
+        <w:t xml:space="preserve">Dervis war hauptsächlich für die Back-End Programmierung zuständig. Er konzeptionierte und setzte die Datenbank um. </w:t>
       </w:r>
     </w:p>
     <w:p>
@@ -1570,15 +1563,7 @@
     </w:p>
     <w:p>
       <w:r>
-        <w:t xml:space="preserve">Das Projektteam wurde von zwei Projektbetreuern betreut. Özgür </w:t>
-      </w:r>
-      <w:proofErr w:type="spellStart"/>
-      <w:r>
-        <w:t>Saskin</w:t>
-      </w:r>
-      <w:proofErr w:type="spellEnd"/>
-      <w:r>
-        <w:t>, der zugleich auch der Unternehmensführer von Gart Bistro ist</w:t>
+        <w:t>Das Projektteam wurde von zwei Projektbetreuern betreut. Özgür Saskin, der zugleich auch der Unternehmensführer von Gart Bistro ist</w:t>
       </w:r>
       <w:r>
         <w:t xml:space="preserve"> und </w:t>
@@ -1586,14 +1571,9 @@
       <w:r>
         <w:t>Frau Cornelia Lederle unsere Lehrerin in LA1 (ausgeschrieben</w:t>
       </w:r>
-      <w:proofErr w:type="gramStart"/>
       <w:r>
-        <w:t xml:space="preserve">) </w:t>
+        <w:t>),</w:t>
       </w:r>
-      <w:r>
-        <w:t>,</w:t>
-      </w:r>
-      <w:proofErr w:type="gramEnd"/>
       <w:r>
         <w:t xml:space="preserve"> die </w:t>
       </w:r>
@@ -1632,11 +1612,9 @@
       <w:r>
         <w:t>team wurde von einer Projektbetreuerin seitens der Schule betreut. Frau Cornelia Lederle unsere Lehrerin in LA1 (ausgeschrieben</w:t>
       </w:r>
-      <w:proofErr w:type="gramStart"/>
       <w:r>
-        <w:t>) ,</w:t>
+        <w:t>),</w:t>
       </w:r>
-      <w:proofErr w:type="gramEnd"/>
       <w:r>
         <w:t xml:space="preserve"> die damit einverstanden war die Projektbetreuung zu übernehmen. </w:t>
       </w:r>
@@ -1685,16 +1663,8 @@
         <w:rPr>
           <w:b/>
         </w:rPr>
-        <w:t xml:space="preserve">Özgür </w:t>
+        <w:t>Özgür Saskin</w:t>
       </w:r>
-      <w:proofErr w:type="spellStart"/>
-      <w:r>
-        <w:rPr>
-          <w:b/>
-        </w:rPr>
-        <w:t>Saskin</w:t>
-      </w:r>
-      <w:proofErr w:type="spellEnd"/>
       <w:r>
         <w:rPr>
           <w:b/>
@@ -1714,15 +1684,7 @@
         </w:rPr>
       </w:pPr>
       <w:r>
-        <w:t xml:space="preserve">Herr Özgür </w:t>
-      </w:r>
-      <w:proofErr w:type="spellStart"/>
-      <w:r>
-        <w:t>Saskin</w:t>
-      </w:r>
-      <w:proofErr w:type="spellEnd"/>
-      <w:r>
-        <w:t>, war der Projektbetreuer seitens des Unternehmens. Er stellte die die Anforderungen für das Projekt und brachte viele Ideen für das Konzept der Webseite. Das Projektteam bedankt sich bei ihm für seine Mühe und Ratschläge bei der Umsetzung der Webseite.</w:t>
+        <w:t>Herr Özgür Saskin, war der Projektbetreuer seitens des Unternehmens. Er stellte die die Anforderungen für das Projekt und brachte viele Ideen für das Konzept der Webseite. Das Projektteam bedankt sich bei ihm für seine Mühe und Ratschläge bei der Umsetzung der Webseite.</w:t>
       </w:r>
     </w:p>
     <w:p/>
@@ -1759,23 +1721,7 @@
         <w:t>Gart Bistro ist ein Gastronomiebetrieb aus Vorarlberg</w:t>
       </w:r>
       <w:r>
-        <w:t xml:space="preserve"> und bietet orientalische sowie italienische Gerichte an.  Das Unternehmen befindet sich in Mäder, aber in naher Zukunft möchten sie weitere Zweigstellen in ganz Vorarlberg eröffnen. </w:t>
-      </w:r>
-      <w:proofErr w:type="gramStart"/>
-      <w:r>
-        <w:t>In 2016</w:t>
-      </w:r>
-      <w:proofErr w:type="gramEnd"/>
-      <w:r>
-        <w:t xml:space="preserve"> benannte sich Gart Bistro von „</w:t>
-      </w:r>
-      <w:proofErr w:type="spellStart"/>
-      <w:r>
-        <w:t>Snackman</w:t>
-      </w:r>
-      <w:proofErr w:type="spellEnd"/>
-      <w:r>
-        <w:t xml:space="preserve">“ um. </w:t>
+        <w:t xml:space="preserve"> und bietet orientalische sowie italienische Gerichte an.  Das Unternehmen befindet sich in Mäder, aber in naher Zukunft möchten sie weitere Zweigstellen in ganz Vorarlberg eröffnen. In 2016 benannte sich Gart Bistro von „Snackman“ um. </w:t>
       </w:r>
     </w:p>
     <w:p>
@@ -2285,13 +2231,8 @@
               </w:numPr>
             </w:pPr>
             <w:r>
-              <w:t xml:space="preserve">Özgür </w:t>
+              <w:t>Özgür Saskin</w:t>
             </w:r>
-            <w:proofErr w:type="spellStart"/>
-            <w:r>
-              <w:t>Saskin</w:t>
-            </w:r>
-            <w:proofErr w:type="spellEnd"/>
           </w:p>
           <w:p>
             <w:pPr>
@@ -2324,13 +2265,8 @@
               </w:numPr>
             </w:pPr>
             <w:r>
-              <w:t xml:space="preserve">Özgür </w:t>
+              <w:t>Özgür Saskin</w:t>
             </w:r>
-            <w:proofErr w:type="spellStart"/>
-            <w:r>
-              <w:t>Saskin</w:t>
-            </w:r>
-            <w:proofErr w:type="spellEnd"/>
           </w:p>
         </w:tc>
       </w:tr>
@@ -2458,26 +2394,19 @@
               <w:rPr>
                 <w:i/>
               </w:rPr>
-              <w:t xml:space="preserve">Özgür </w:t>
+              <w:t>Özgür Saskin</w:t>
             </w:r>
-            <w:proofErr w:type="spellStart"/>
-            <w:r>
-              <w:rPr>
-                <w:i/>
-              </w:rPr>
-              <w:t>Saskin</w:t>
-            </w:r>
-            <w:proofErr w:type="spellEnd"/>
             <w:r>
               <w:t>, (</w:t>
             </w:r>
-            <w:proofErr w:type="gramStart"/>
             <w:r>
-              <w:t xml:space="preserve">Projetkauftraggeber)   </w:t>
+              <w:t xml:space="preserve">Projetkauftraggeber)  </w:t>
             </w:r>
-            <w:proofErr w:type="gramEnd"/>
             <w:r>
-              <w:t xml:space="preserve">                                                              </w:t>
+              <w:t xml:space="preserve">                                                       </w:t>
+            </w:r>
+            <w:r>
+              <w:t xml:space="preserve">      </w:t>
             </w:r>
             <w:r>
               <w:rPr>
@@ -2592,19 +2521,15 @@
       <w:r>
         <w:t xml:space="preserve">Die Registrierung wurde so einfach wie möglich für den Kunden umgesetzt. Über verschiedene soziale Medien ist es möglich sich zu registrieren. Damit will man </w:t>
       </w:r>
-      <w:proofErr w:type="gramStart"/>
       <w:r>
-        <w:t>verhindern</w:t>
+        <w:t>verhindern,</w:t>
       </w:r>
-      <w:proofErr w:type="gramEnd"/>
       <w:r>
         <w:t xml:space="preserve"> dass das System von Spamangriffen geschützt wird (Spamangriff </w:t>
       </w:r>
-      <w:proofErr w:type="spellStart"/>
       <w:r>
-        <w:t>auf deutsch</w:t>
+        <w:t>auf Deutsch</w:t>
       </w:r>
-      <w:proofErr w:type="spellEnd"/>
       <w:r>
         <w:t>?)</w:t>
       </w:r>
@@ -2830,15 +2755,7 @@
         </w:rPr>
       </w:pPr>
       <w:r>
-        <w:t>Die Webseite sollte nicht statisch sein. (</w:t>
-      </w:r>
-      <w:proofErr w:type="spellStart"/>
-      <w:r>
-        <w:t>vllt</w:t>
-      </w:r>
-      <w:proofErr w:type="spellEnd"/>
-      <w:r>
-        <w:t>. Applikation als Nichtziel</w:t>
+        <w:t>Die Webseite sollte nicht statisch sein. (vllt. Applikation als Nichtziel</w:t>
       </w:r>
       <w:r>
         <w:t>?)</w:t>
@@ -3051,13 +2968,8 @@
           </w:tcPr>
           <w:p>
             <w:r>
-              <w:t xml:space="preserve">Özgür </w:t>
+              <w:t>Özgür Saskin</w:t>
             </w:r>
-            <w:proofErr w:type="spellStart"/>
-            <w:r>
-              <w:t>Saskin</w:t>
-            </w:r>
-            <w:proofErr w:type="spellEnd"/>
           </w:p>
         </w:tc>
       </w:tr>
@@ -3715,16 +3627,11 @@
             <w:tcW w:w="4678" w:type="dxa"/>
           </w:tcPr>
           <w:p>
-            <w:proofErr w:type="spellStart"/>
             <w:r>
               <w:t>Test</w:t>
             </w:r>
             <w:r>
-              <w:t>ing</w:t>
-            </w:r>
-            <w:proofErr w:type="spellEnd"/>
-            <w:r>
-              <w:t xml:space="preserve"> abgeschlossen</w:t>
+              <w:t>ing abgeschlossen</w:t>
             </w:r>
           </w:p>
         </w:tc>
@@ -4527,13 +4434,8 @@
               <w:jc w:val="center"/>
             </w:pPr>
             <w:r>
-              <w:t>unwahr -</w:t>
+              <w:t>unwahr -scheinlich</w:t>
             </w:r>
-            <w:proofErr w:type="spellStart"/>
-            <w:r>
-              <w:t>scheinlich</w:t>
-            </w:r>
-            <w:proofErr w:type="spellEnd"/>
           </w:p>
         </w:tc>
         <w:tc>
@@ -4564,16 +4466,9 @@
             <w:pPr>
               <w:jc w:val="center"/>
             </w:pPr>
-            <w:proofErr w:type="gramStart"/>
             <w:r>
-              <w:t xml:space="preserve">wahr- </w:t>
+              <w:t>wahr- scheinlich</w:t>
             </w:r>
-            <w:proofErr w:type="spellStart"/>
-            <w:r>
-              <w:t>scheinlich</w:t>
-            </w:r>
-            <w:proofErr w:type="spellEnd"/>
-            <w:proofErr w:type="gramEnd"/>
           </w:p>
         </w:tc>
         <w:tc>
@@ -4585,7 +4480,6 @@
             <w:pPr>
               <w:jc w:val="center"/>
             </w:pPr>
-            <w:proofErr w:type="gramStart"/>
             <w:r>
               <w:t>höchstwa</w:t>
             </w:r>
@@ -4593,14 +4487,8 @@
               <w:t>hr</w:t>
             </w:r>
             <w:r>
-              <w:t xml:space="preserve">- </w:t>
+              <w:t>- scheinlich</w:t>
             </w:r>
-            <w:proofErr w:type="spellStart"/>
-            <w:r>
-              <w:t>scheinlich</w:t>
-            </w:r>
-            <w:proofErr w:type="spellEnd"/>
-            <w:proofErr w:type="gramEnd"/>
           </w:p>
         </w:tc>
       </w:tr>
@@ -4839,15 +4727,7 @@
           </w:tcPr>
           <w:p>
             <w:r>
-              <w:t>Vorzeitiges Einarbeiten in den benötigten Technologien wie z.B. „Bootstrap“ und „</w:t>
-            </w:r>
-            <w:proofErr w:type="spellStart"/>
-            <w:r>
-              <w:t>NodeJS</w:t>
-            </w:r>
-            <w:proofErr w:type="spellEnd"/>
-            <w:r>
-              <w:t>“</w:t>
+              <w:t>Vorzeitiges Einarbeiten in den benötigten Technologien wie z.B. „Bootstrap“ und „NodeJS“</w:t>
             </w:r>
           </w:p>
         </w:tc>
@@ -5015,8 +4895,790 @@
     <w:p/>
     <w:p/>
     <w:p/>
+    <w:p>
+      <w:pPr>
+        <w:pStyle w:val="berschrift1"/>
+      </w:pPr>
+      <w:r>
+        <w:lastRenderedPageBreak/>
+        <w:t>10. Evaluierung Bestellsystem</w:t>
+      </w:r>
+    </w:p>
+    <w:p>
+      <w:r>
+        <w:t xml:space="preserve">(Davor Analysephase </w:t>
+      </w:r>
+      <w:r>
+        <w:t xml:space="preserve">schreiben </w:t>
+      </w:r>
+      <w:r>
+        <w:sym w:font="Wingdings" w:char="F0E0"/>
+      </w:r>
+      <w:r>
+        <w:t xml:space="preserve"> Worauf wurde Wert gelegt? In unserem Fall auf Design und Benutzerfreundlichkeit)</w:t>
+      </w:r>
+    </w:p>
+    <w:p>
+      <w:r>
+        <w:t xml:space="preserve">Bevor die Entwicklung des Bestellsystems wurden </w:t>
+      </w:r>
+      <w:r>
+        <w:t>zwei der bekanntesten</w:t>
+      </w:r>
+      <w:r>
+        <w:t>, bereits vorhandene</w:t>
+      </w:r>
+      <w:r>
+        <w:t xml:space="preserve"> </w:t>
+      </w:r>
+      <w:r>
+        <w:t xml:space="preserve">Alternativen zum Bestellsystem evaluiert. Dabei war es wichtig, </w:t>
+      </w:r>
+      <w:r>
+        <w:t xml:space="preserve">herauszufinden wie man sich von Mitbewerbern abheben kann. </w:t>
+      </w:r>
+    </w:p>
+    <w:p>
+      <w:pPr>
+        <w:rPr>
+          <w:u w:val="single"/>
+          <w:lang w:val="en-US"/>
+        </w:rPr>
+      </w:pPr>
+      <w:r>
+        <w:rPr>
+          <w:u w:val="single"/>
+          <w:lang w:val="en-US"/>
+        </w:rPr>
+        <w:t>lieferservice.at</w:t>
+      </w:r>
+    </w:p>
+    <w:p>
+      <w:r>
+        <w:rPr>
+          <w:i/>
+        </w:rPr>
+        <w:t>lieferservice.at</w:t>
+      </w:r>
+      <w:r>
+        <w:t xml:space="preserve"> ist eine </w:t>
+      </w:r>
+      <w:r>
+        <w:t xml:space="preserve">Tochtergesellschaft von Takeaway.com, und ist in vielen anderen europäischen Ländern unter anderen Namen wie z.B. </w:t>
+      </w:r>
+      <w:r>
+        <w:rPr>
+          <w:i/>
+        </w:rPr>
+        <w:t xml:space="preserve">lieferando.de </w:t>
+      </w:r>
+      <w:r>
+        <w:t xml:space="preserve">in Deutschland oder </w:t>
+      </w:r>
+      <w:r>
+        <w:rPr>
+          <w:i/>
+        </w:rPr>
+        <w:t xml:space="preserve">pizza.fr </w:t>
+      </w:r>
+      <w:r>
+        <w:t xml:space="preserve">in Frankreich bekannt. Die Webapplikation bietet ein modernes Design, welches aber </w:t>
+      </w:r>
+      <w:r>
+        <w:t>von</w:t>
+      </w:r>
+      <w:r>
+        <w:t xml:space="preserve"> viele</w:t>
+      </w:r>
+      <w:r>
+        <w:t>n</w:t>
+      </w:r>
+      <w:r>
+        <w:t xml:space="preserve"> Benutzer</w:t>
+      </w:r>
+      <w:r>
+        <w:t>n</w:t>
+      </w:r>
+      <w:r>
+        <w:t xml:space="preserve"> als unübersichtlich </w:t>
+      </w:r>
+      <w:r>
+        <w:t xml:space="preserve">bezeichnet wird. </w:t>
+      </w:r>
+      <w:r>
+        <w:t xml:space="preserve">Außerdem fokussiert sich </w:t>
+      </w:r>
+      <w:r>
+        <w:rPr>
+          <w:i/>
+        </w:rPr>
+        <w:t>lieferservice.at</w:t>
+      </w:r>
+      <w:r>
+        <w:t xml:space="preserve"> nur auf große Unternehmen, kleine lokale Mitbewerber haben eine geringe Chance bei dieser Plattform </w:t>
+      </w:r>
+      <w:r>
+        <w:t xml:space="preserve">ihr Bekanntheitsgrad zu steigern. (k.a) </w:t>
+      </w:r>
+    </w:p>
+    <w:p>
+      <w:pPr>
+        <w:rPr>
+          <w:u w:val="single"/>
+        </w:rPr>
+      </w:pPr>
+      <w:r>
+        <w:rPr>
+          <w:u w:val="single"/>
+        </w:rPr>
+        <w:t>mjam.at</w:t>
+      </w:r>
+    </w:p>
+    <w:p>
+      <w:r>
+        <w:rPr>
+          <w:i/>
+        </w:rPr>
+        <w:t>mjam.at</w:t>
+      </w:r>
+      <w:r>
+        <w:t xml:space="preserve"> </w:t>
+      </w:r>
+      <w:r>
+        <w:t xml:space="preserve">wurde von dem Wiener Angelo Laub im Jahre 2008 entwickelt, und ist zurzeit der Marktführer in Österreich. </w:t>
+      </w:r>
+      <w:r>
+        <w:t xml:space="preserve">Dieses Lieferservice hat ebenfalls ein modernes Design, auch der Aufbau bzw. Struktur der Applikation ist übersichtlich. Jedoch verlangt </w:t>
+      </w:r>
+      <w:r>
+        <w:rPr>
+          <w:i/>
+        </w:rPr>
+        <w:t>mjam.at</w:t>
+      </w:r>
+      <w:r>
+        <w:t xml:space="preserve">, im Vergleich zu den anderen Bestellsystemen eine relativ hohe Provision pro Bestellung von den Gastronomen (Gastronomie </w:t>
+      </w:r>
+      <w:r>
+        <w:t>Mehrzahl</w:t>
+      </w:r>
+      <w:r>
+        <w:t xml:space="preserve">?). Die Provision variiert sich zwischen 12% - 20%, dies hängt vom jeweiligen Vertrag ab. </w:t>
+      </w:r>
+    </w:p>
+    <w:p>
+      <w:pPr>
+        <w:rPr>
+          <w:u w:val="single"/>
+        </w:rPr>
+      </w:pPr>
+      <w:r>
+        <w:rPr>
+          <w:u w:val="single"/>
+        </w:rPr>
+        <w:t>foodora</w:t>
+      </w:r>
+    </w:p>
+    <w:p>
+      <w:r>
+        <w:rPr>
+          <w:i/>
+        </w:rPr>
+        <w:t xml:space="preserve">foodora </w:t>
+      </w:r>
+      <w:r>
+        <w:t xml:space="preserve">wurde </w:t>
+      </w:r>
+      <w:r>
+        <w:t>im Jahre 2014</w:t>
+      </w:r>
+      <w:r>
+        <w:t xml:space="preserve"> entwickelt, und ist für den europäischen Markt gedacht. </w:t>
+      </w:r>
+      <w:r>
+        <w:t>Diese Plattform</w:t>
+      </w:r>
+      <w:r>
+        <w:t xml:space="preserve"> konnte sich in Österreich noch nicht durchsetzen, </w:t>
+      </w:r>
+      <w:r>
+        <w:t xml:space="preserve">und hat deswegen auch nicht viele Benutzern. Für das Unternehmen Gart Bistro lohnt es sich deshalb nicht, über dieses Bestellsystem ihre Speisen anzubieten. </w:t>
+      </w:r>
+    </w:p>
+    <w:p>
+      <w:pPr>
+        <w:rPr>
+          <w:u w:val="single"/>
+        </w:rPr>
+      </w:pPr>
+      <w:r>
+        <w:rPr>
+          <w:u w:val="single"/>
+        </w:rPr>
+        <w:t>f</w:t>
+      </w:r>
+      <w:r>
+        <w:rPr>
+          <w:u w:val="single"/>
+        </w:rPr>
+        <w:t>oodpanda</w:t>
+      </w:r>
+    </w:p>
+    <w:p>
+      <w:r>
+        <w:rPr>
+          <w:i/>
+        </w:rPr>
+        <w:t>foodpanda</w:t>
+      </w:r>
+      <w:r>
+        <w:t xml:space="preserve"> </w:t>
+      </w:r>
+      <w:r>
+        <w:t>hat das gleiche Pro</w:t>
+      </w:r>
+      <w:r>
+        <w:t>b</w:t>
+      </w:r>
+      <w:r>
+        <w:t>l</w:t>
+      </w:r>
+      <w:r>
+        <w:t>e</w:t>
+      </w:r>
+      <w:r>
+        <w:t xml:space="preserve">m wie </w:t>
+      </w:r>
+      <w:proofErr w:type="spellStart"/>
+      <w:r>
+        <w:rPr>
+          <w:i/>
+        </w:rPr>
+        <w:t>foodora</w:t>
+      </w:r>
+      <w:proofErr w:type="spellEnd"/>
+      <w:r>
+        <w:t xml:space="preserve">, diese Applikation wurde von den zwei großen Konkurrenten </w:t>
+      </w:r>
+      <w:r>
+        <w:rPr>
+          <w:i/>
+        </w:rPr>
+        <w:t xml:space="preserve">mjam.at </w:t>
+      </w:r>
+      <w:r>
+        <w:t xml:space="preserve">und </w:t>
+      </w:r>
+      <w:r>
+        <w:rPr>
+          <w:i/>
+        </w:rPr>
+        <w:t>lieferservie.at</w:t>
+      </w:r>
+      <w:r>
+        <w:t xml:space="preserve"> verdrängt. Das Bestellsystem fokussiert sich auf die Kategorisierung der Restaurant</w:t>
+      </w:r>
+      <w:r>
+        <w:t>s</w:t>
+      </w:r>
+      <w:r>
+        <w:t xml:space="preserve">, um für den Benutzer die Suche nach neuen Restaurants zu erleichtern. </w:t>
+      </w:r>
+      <w:r>
+        <w:t>Gart Bistro bietet</w:t>
+      </w:r>
+      <w:r>
+        <w:t xml:space="preserve"> italienische und orientalische Gerichte an, und deswegen müssen sie sich für eine Kategorie entscheiden. Dies kann zu Verlust an potenziellen Kunden führen.</w:t>
+      </w:r>
+    </w:p>
     <w:p/>
+    <w:p>
+      <w:pPr>
+        <w:rPr>
+          <w:u w:val="single"/>
+        </w:rPr>
+      </w:pPr>
+    </w:p>
+    <w:p>
+      <w:pPr>
+        <w:rPr>
+          <w:u w:val="single"/>
+        </w:rPr>
+      </w:pPr>
+    </w:p>
+    <w:p>
+      <w:pPr>
+        <w:rPr>
+          <w:u w:val="single"/>
+        </w:rPr>
+      </w:pPr>
+    </w:p>
+    <w:p>
+      <w:pPr>
+        <w:rPr>
+          <w:u w:val="single"/>
+        </w:rPr>
+      </w:pPr>
+    </w:p>
+    <w:p>
+      <w:pPr>
+        <w:rPr>
+          <w:u w:val="single"/>
+        </w:rPr>
+      </w:pPr>
+    </w:p>
+    <w:p>
+      <w:pPr>
+        <w:rPr>
+          <w:u w:val="single"/>
+        </w:rPr>
+      </w:pPr>
+    </w:p>
+    <w:p>
+      <w:pPr>
+        <w:rPr>
+          <w:u w:val="single"/>
+        </w:rPr>
+      </w:pPr>
+    </w:p>
+    <w:p>
+      <w:pPr>
+        <w:rPr>
+          <w:u w:val="single"/>
+        </w:rPr>
+      </w:pPr>
+    </w:p>
+    <w:p>
+      <w:pPr>
+        <w:rPr>
+          <w:u w:val="single"/>
+        </w:rPr>
+      </w:pPr>
+    </w:p>
+    <w:p>
+      <w:pPr>
+        <w:rPr>
+          <w:u w:val="single"/>
+        </w:rPr>
+      </w:pPr>
+      <w:r>
+        <w:rPr>
+          <w:u w:val="single"/>
+        </w:rPr>
+        <w:t>Zusammenfassung</w:t>
+      </w:r>
+    </w:p>
+    <w:p>
+      <w:r>
+        <w:t xml:space="preserve">In der nachfolgenden Tabelle werden die Vor- und Nachteile, der oben genannten Bestellsystemen </w:t>
+      </w:r>
+      <w:r>
+        <w:t>kurz zusammengefasst.</w:t>
+      </w:r>
+    </w:p>
     <w:p/>
+    <w:tbl>
+      <w:tblPr>
+        <w:tblStyle w:val="Tabellenraster"/>
+        <w:tblW w:w="0" w:type="auto"/>
+        <w:tblLook w:val="04A0" w:firstRow="1" w:lastRow="0" w:firstColumn="1" w:lastColumn="0" w:noHBand="0" w:noVBand="1"/>
+      </w:tblPr>
+      <w:tblGrid>
+        <w:gridCol w:w="3020"/>
+        <w:gridCol w:w="3021"/>
+        <w:gridCol w:w="3021"/>
+      </w:tblGrid>
+      <w:tr>
+        <w:tc>
+          <w:tcPr>
+            <w:tcW w:w="3020" w:type="dxa"/>
+            <w:shd w:val="clear" w:color="auto" w:fill="70AD47" w:themeFill="accent6"/>
+          </w:tcPr>
+          <w:p>
+            <w:pPr>
+              <w:rPr>
+                <w:b/>
+              </w:rPr>
+            </w:pPr>
+            <w:r>
+              <w:rPr>
+                <w:b/>
+              </w:rPr>
+              <w:t>Alternative</w:t>
+            </w:r>
+          </w:p>
+        </w:tc>
+        <w:tc>
+          <w:tcPr>
+            <w:tcW w:w="3021" w:type="dxa"/>
+            <w:shd w:val="clear" w:color="auto" w:fill="70AD47" w:themeFill="accent6"/>
+          </w:tcPr>
+          <w:p>
+            <w:pPr>
+              <w:rPr>
+                <w:b/>
+              </w:rPr>
+            </w:pPr>
+            <w:r>
+              <w:rPr>
+                <w:b/>
+              </w:rPr>
+              <w:t>Vorteile</w:t>
+            </w:r>
+          </w:p>
+        </w:tc>
+        <w:tc>
+          <w:tcPr>
+            <w:tcW w:w="3021" w:type="dxa"/>
+            <w:shd w:val="clear" w:color="auto" w:fill="70AD47" w:themeFill="accent6"/>
+          </w:tcPr>
+          <w:p>
+            <w:pPr>
+              <w:rPr>
+                <w:b/>
+              </w:rPr>
+            </w:pPr>
+            <w:r>
+              <w:rPr>
+                <w:b/>
+              </w:rPr>
+              <w:t>Nachteile</w:t>
+            </w:r>
+          </w:p>
+        </w:tc>
+      </w:tr>
+      <w:tr>
+        <w:tc>
+          <w:tcPr>
+            <w:tcW w:w="3020" w:type="dxa"/>
+          </w:tcPr>
+          <w:p>
+            <w:pPr>
+              <w:rPr>
+                <w:i/>
+              </w:rPr>
+            </w:pPr>
+            <w:r>
+              <w:rPr>
+                <w:i/>
+              </w:rPr>
+              <w:t>lieferservice.at</w:t>
+            </w:r>
+          </w:p>
+        </w:tc>
+        <w:tc>
+          <w:tcPr>
+            <w:tcW w:w="3021" w:type="dxa"/>
+          </w:tcPr>
+          <w:p>
+            <w:pPr>
+              <w:pStyle w:val="Listenabsatz"/>
+              <w:numPr>
+                <w:ilvl w:val="0"/>
+                <w:numId w:val="7"/>
+              </w:numPr>
+            </w:pPr>
+            <w:r>
+              <w:t>Hat viele Anwender im Gegensatz zu den Konkurrenten</w:t>
+            </w:r>
+          </w:p>
+          <w:p>
+            <w:pPr>
+              <w:pStyle w:val="Listenabsatz"/>
+              <w:numPr>
+                <w:ilvl w:val="0"/>
+                <w:numId w:val="7"/>
+              </w:numPr>
+            </w:pPr>
+            <w:r>
+              <w:t>Geringe Provision pro Bestellung</w:t>
+            </w:r>
+          </w:p>
+        </w:tc>
+        <w:tc>
+          <w:tcPr>
+            <w:tcW w:w="3021" w:type="dxa"/>
+          </w:tcPr>
+          <w:p>
+            <w:pPr>
+              <w:pStyle w:val="Listenabsatz"/>
+              <w:numPr>
+                <w:ilvl w:val="0"/>
+                <w:numId w:val="7"/>
+              </w:numPr>
+            </w:pPr>
+            <w:r>
+              <w:t>Sehr viele Konkurrenten für Gart Bistro</w:t>
+            </w:r>
+          </w:p>
+          <w:p>
+            <w:pPr>
+              <w:pStyle w:val="Listenabsatz"/>
+              <w:numPr>
+                <w:ilvl w:val="0"/>
+                <w:numId w:val="7"/>
+              </w:numPr>
+            </w:pPr>
+            <w:r>
+              <w:t>Unübersichtlich für Kunden</w:t>
+            </w:r>
+          </w:p>
+          <w:p>
+            <w:pPr>
+              <w:pStyle w:val="Listenabsatz"/>
+              <w:numPr>
+                <w:ilvl w:val="0"/>
+                <w:numId w:val="7"/>
+              </w:numPr>
+            </w:pPr>
+            <w:r>
+              <w:t>FÄLLT NICHTS EIN</w:t>
+            </w:r>
+          </w:p>
+        </w:tc>
+      </w:tr>
+      <w:tr>
+        <w:tc>
+          <w:tcPr>
+            <w:tcW w:w="3020" w:type="dxa"/>
+          </w:tcPr>
+          <w:p>
+            <w:pPr>
+              <w:rPr>
+                <w:i/>
+              </w:rPr>
+            </w:pPr>
+            <w:r>
+              <w:rPr>
+                <w:i/>
+              </w:rPr>
+              <w:t>mjam.at</w:t>
+            </w:r>
+          </w:p>
+        </w:tc>
+        <w:tc>
+          <w:tcPr>
+            <w:tcW w:w="3021" w:type="dxa"/>
+          </w:tcPr>
+          <w:p>
+            <w:pPr>
+              <w:pStyle w:val="Listenabsatz"/>
+              <w:numPr>
+                <w:ilvl w:val="0"/>
+                <w:numId w:val="7"/>
+              </w:numPr>
+            </w:pPr>
+            <w:r>
+              <w:t>Modernes Design und übersichtliche Struktur</w:t>
+            </w:r>
+          </w:p>
+          <w:p>
+            <w:pPr>
+              <w:pStyle w:val="Listenabsatz"/>
+              <w:numPr>
+                <w:ilvl w:val="0"/>
+                <w:numId w:val="7"/>
+              </w:numPr>
+            </w:pPr>
+            <w:r>
+              <w:t xml:space="preserve">Die Marktführer, hat die meisten Anwender </w:t>
+            </w:r>
+          </w:p>
+        </w:tc>
+        <w:tc>
+          <w:tcPr>
+            <w:tcW w:w="3021" w:type="dxa"/>
+          </w:tcPr>
+          <w:p>
+            <w:pPr>
+              <w:pStyle w:val="Listenabsatz"/>
+              <w:numPr>
+                <w:ilvl w:val="0"/>
+                <w:numId w:val="7"/>
+              </w:numPr>
+            </w:pPr>
+            <w:r>
+              <w:t>Hohe Provision pro Bestellung für Gastronomen</w:t>
+            </w:r>
+          </w:p>
+          <w:p>
+            <w:pPr>
+              <w:pStyle w:val="Listenabsatz"/>
+              <w:numPr>
+                <w:ilvl w:val="0"/>
+                <w:numId w:val="7"/>
+              </w:numPr>
+            </w:pPr>
+            <w:r>
+              <w:t>Sehr viele Konkurrenten für Gart Bistro</w:t>
+            </w:r>
+          </w:p>
+          <w:p>
+            <w:pPr>
+              <w:pStyle w:val="Listenabsatz"/>
+            </w:pPr>
+          </w:p>
+        </w:tc>
+      </w:tr>
+      <w:tr>
+        <w:tc>
+          <w:tcPr>
+            <w:tcW w:w="3020" w:type="dxa"/>
+          </w:tcPr>
+          <w:p>
+            <w:pPr>
+              <w:rPr>
+                <w:i/>
+              </w:rPr>
+            </w:pPr>
+            <w:proofErr w:type="spellStart"/>
+            <w:r>
+              <w:rPr>
+                <w:i/>
+              </w:rPr>
+              <w:t>foodora</w:t>
+            </w:r>
+            <w:proofErr w:type="spellEnd"/>
+          </w:p>
+        </w:tc>
+        <w:tc>
+          <w:tcPr>
+            <w:tcW w:w="3021" w:type="dxa"/>
+          </w:tcPr>
+          <w:p>
+            <w:pPr>
+              <w:pStyle w:val="Listenabsatz"/>
+              <w:numPr>
+                <w:ilvl w:val="0"/>
+                <w:numId w:val="7"/>
+              </w:numPr>
+            </w:pPr>
+            <w:r>
+              <w:t xml:space="preserve">Wenige lokale Unternehmen </w:t>
+            </w:r>
+            <w:r>
+              <w:sym w:font="Wingdings" w:char="F0E0"/>
+            </w:r>
+            <w:r>
+              <w:t xml:space="preserve"> Gart Bistro bessere Chancen Kunden auf sich aufmerksam zu machen</w:t>
+            </w:r>
+          </w:p>
+          <w:p>
+            <w:pPr>
+              <w:pStyle w:val="Listenabsatz"/>
+            </w:pPr>
+          </w:p>
+        </w:tc>
+        <w:tc>
+          <w:tcPr>
+            <w:tcW w:w="3021" w:type="dxa"/>
+          </w:tcPr>
+          <w:p>
+            <w:pPr>
+              <w:pStyle w:val="Listenabsatz"/>
+              <w:numPr>
+                <w:ilvl w:val="0"/>
+                <w:numId w:val="7"/>
+              </w:numPr>
+            </w:pPr>
+            <w:r>
+              <w:t>Relativ unbekannt, hat also wenige Anwender</w:t>
+            </w:r>
+          </w:p>
+          <w:p>
+            <w:pPr>
+              <w:pStyle w:val="Listenabsatz"/>
+              <w:numPr>
+                <w:ilvl w:val="0"/>
+                <w:numId w:val="7"/>
+              </w:numPr>
+            </w:pPr>
+            <w:r>
+              <w:t>Kundensupport mangelhaft</w:t>
+            </w:r>
+          </w:p>
+          <w:p/>
+        </w:tc>
+      </w:tr>
+      <w:tr>
+        <w:tc>
+          <w:tcPr>
+            <w:tcW w:w="3020" w:type="dxa"/>
+          </w:tcPr>
+          <w:p>
+            <w:pPr>
+              <w:rPr>
+                <w:i/>
+              </w:rPr>
+            </w:pPr>
+            <w:proofErr w:type="spellStart"/>
+            <w:r>
+              <w:rPr>
+                <w:i/>
+              </w:rPr>
+              <w:t>foodpanda</w:t>
+            </w:r>
+            <w:proofErr w:type="spellEnd"/>
+          </w:p>
+        </w:tc>
+        <w:tc>
+          <w:tcPr>
+            <w:tcW w:w="3021" w:type="dxa"/>
+          </w:tcPr>
+          <w:p>
+            <w:pPr>
+              <w:pStyle w:val="Listenabsatz"/>
+              <w:numPr>
+                <w:ilvl w:val="0"/>
+                <w:numId w:val="7"/>
+              </w:numPr>
+            </w:pPr>
+            <w:r>
+              <w:t>Geringe Provision pro Bestellung für Gart Bistro</w:t>
+            </w:r>
+          </w:p>
+        </w:tc>
+        <w:tc>
+          <w:tcPr>
+            <w:tcW w:w="3021" w:type="dxa"/>
+          </w:tcPr>
+          <w:p>
+            <w:pPr>
+              <w:pStyle w:val="Listenabsatz"/>
+              <w:numPr>
+                <w:ilvl w:val="0"/>
+                <w:numId w:val="7"/>
+              </w:numPr>
+            </w:pPr>
+            <w:r>
+              <w:t>Relativ unbekannt, hat also wenige Anwender</w:t>
+            </w:r>
+          </w:p>
+          <w:p>
+            <w:pPr>
+              <w:pStyle w:val="Listenabsatz"/>
+              <w:numPr>
+                <w:ilvl w:val="0"/>
+                <w:numId w:val="7"/>
+              </w:numPr>
+            </w:pPr>
+            <w:r>
+              <w:t>Kategorisierung könnte ein Problem für Gart Bistro werden</w:t>
+            </w:r>
+          </w:p>
+        </w:tc>
+      </w:tr>
+    </w:tbl>
+    <w:p>
+      <w:r>
+        <w:tab/>
+      </w:r>
+    </w:p>
+    <w:p>
+      <w:r>
+        <w:tab/>
+      </w:r>
+    </w:p>
     <w:p/>
     <w:p/>
     <w:p/>
@@ -5042,6 +5704,119 @@
 <file path=word/numbering.xml><?xml version="1.0" encoding="utf-8"?>
 <w:numbering xmlns:wpc="http://schemas.microsoft.com/office/word/2010/wordprocessingCanvas" xmlns:cx="http://schemas.microsoft.com/office/drawing/2014/chartex" xmlns:cx1="http://schemas.microsoft.com/office/drawing/2015/9/8/chartex" xmlns:cx2="http://schemas.microsoft.com/office/drawing/2015/10/21/chartex" xmlns:cx3="http://schemas.microsoft.com/office/drawing/2016/5/9/chartex" xmlns:cx4="http://schemas.microsoft.com/office/drawing/2016/5/10/chartex" xmlns:cx5="http://schemas.microsoft.com/office/drawing/2016/5/11/chartex" xmlns:cx6="http://schemas.microsoft.com/office/drawing/2016/5/12/chartex" xmlns:cx7="http://schemas.microsoft.com/office/drawing/2016/5/13/chartex" xmlns:cx8="http://schemas.microsoft.com/office/drawing/2016/5/14/chartex" xmlns:mc="http://schemas.openxmlformats.org/markup-compatibility/2006" xmlns:aink="http://schemas.microsoft.com/office/drawing/2016/ink" xmlns:am3d="http://schemas.microsoft.com/office/drawing/2017/model3d" xmlns:o="urn:schemas-microsoft-com:office:office" xmlns:r="http://schemas.openxmlformats.org/officeDocument/2006/relationships" xmlns:m="http://schemas.openxmlformats.org/officeDocument/2006/math" xmlns:v="urn:schemas-microsoft-com:vml" xmlns:wp14="http://schemas.microsoft.com/office/word/2010/wordprocessingDrawing" xmlns:wp="http://schemas.openxmlformats.org/drawingml/2006/wordprocessingDrawing" xmlns:w10="urn:schemas-microsoft-com:office:word" xmlns:w="http://schemas.openxmlformats.org/wordprocessingml/2006/main" xmlns:w14="http://schemas.microsoft.com/office/word/2010/wordml" xmlns:w15="http://schemas.microsoft.com/office/word/2012/wordml" xmlns:w16cid="http://schemas.microsoft.com/office/word/2016/wordml/cid" xmlns:w16se="http://schemas.microsoft.com/office/word/2015/wordml/symex" xmlns:wpg="http://schemas.microsoft.com/office/word/2010/wordprocessingGroup" xmlns:wpi="http://schemas.microsoft.com/office/word/2010/wordprocessingInk" xmlns:wne="http://schemas.microsoft.com/office/word/2006/wordml" xmlns:wps="http://schemas.microsoft.com/office/word/2010/wordprocessingShape" mc:Ignorable="w14 w15 w16se w16cid wp14">
   <w:abstractNum w:abstractNumId="0" w15:restartNumberingAfterBreak="0">
+    <w:nsid w:val="16B557C1"/>
+    <w:multiLevelType w:val="hybridMultilevel"/>
+    <w:tmpl w:val="56BAA62C"/>
+    <w:lvl w:ilvl="0" w:tplc="0C070001">
+      <w:start w:val="1"/>
+      <w:numFmt w:val="bullet"/>
+      <w:lvlText w:val=""/>
+      <w:lvlJc w:val="left"/>
+      <w:pPr>
+        <w:ind w:left="720" w:hanging="360"/>
+      </w:pPr>
+      <w:rPr>
+        <w:rFonts w:ascii="Symbol" w:hAnsi="Symbol" w:hint="default"/>
+      </w:rPr>
+    </w:lvl>
+    <w:lvl w:ilvl="1" w:tplc="0C070003" w:tentative="1">
+      <w:start w:val="1"/>
+      <w:numFmt w:val="bullet"/>
+      <w:lvlText w:val="o"/>
+      <w:lvlJc w:val="left"/>
+      <w:pPr>
+        <w:ind w:left="1440" w:hanging="360"/>
+      </w:pPr>
+      <w:rPr>
+        <w:rFonts w:ascii="Courier New" w:hAnsi="Courier New" w:cs="Courier New" w:hint="default"/>
+      </w:rPr>
+    </w:lvl>
+    <w:lvl w:ilvl="2" w:tplc="0C070005" w:tentative="1">
+      <w:start w:val="1"/>
+      <w:numFmt w:val="bullet"/>
+      <w:lvlText w:val=""/>
+      <w:lvlJc w:val="left"/>
+      <w:pPr>
+        <w:ind w:left="2160" w:hanging="360"/>
+      </w:pPr>
+      <w:rPr>
+        <w:rFonts w:ascii="Wingdings" w:hAnsi="Wingdings" w:hint="default"/>
+      </w:rPr>
+    </w:lvl>
+    <w:lvl w:ilvl="3" w:tplc="0C070001" w:tentative="1">
+      <w:start w:val="1"/>
+      <w:numFmt w:val="bullet"/>
+      <w:lvlText w:val=""/>
+      <w:lvlJc w:val="left"/>
+      <w:pPr>
+        <w:ind w:left="2880" w:hanging="360"/>
+      </w:pPr>
+      <w:rPr>
+        <w:rFonts w:ascii="Symbol" w:hAnsi="Symbol" w:hint="default"/>
+      </w:rPr>
+    </w:lvl>
+    <w:lvl w:ilvl="4" w:tplc="0C070003" w:tentative="1">
+      <w:start w:val="1"/>
+      <w:numFmt w:val="bullet"/>
+      <w:lvlText w:val="o"/>
+      <w:lvlJc w:val="left"/>
+      <w:pPr>
+        <w:ind w:left="3600" w:hanging="360"/>
+      </w:pPr>
+      <w:rPr>
+        <w:rFonts w:ascii="Courier New" w:hAnsi="Courier New" w:cs="Courier New" w:hint="default"/>
+      </w:rPr>
+    </w:lvl>
+    <w:lvl w:ilvl="5" w:tplc="0C070005" w:tentative="1">
+      <w:start w:val="1"/>
+      <w:numFmt w:val="bullet"/>
+      <w:lvlText w:val=""/>
+      <w:lvlJc w:val="left"/>
+      <w:pPr>
+        <w:ind w:left="4320" w:hanging="360"/>
+      </w:pPr>
+      <w:rPr>
+        <w:rFonts w:ascii="Wingdings" w:hAnsi="Wingdings" w:hint="default"/>
+      </w:rPr>
+    </w:lvl>
+    <w:lvl w:ilvl="6" w:tplc="0C070001" w:tentative="1">
+      <w:start w:val="1"/>
+      <w:numFmt w:val="bullet"/>
+      <w:lvlText w:val=""/>
+      <w:lvlJc w:val="left"/>
+      <w:pPr>
+        <w:ind w:left="5040" w:hanging="360"/>
+      </w:pPr>
+      <w:rPr>
+        <w:rFonts w:ascii="Symbol" w:hAnsi="Symbol" w:hint="default"/>
+      </w:rPr>
+    </w:lvl>
+    <w:lvl w:ilvl="7" w:tplc="0C070003" w:tentative="1">
+      <w:start w:val="1"/>
+      <w:numFmt w:val="bullet"/>
+      <w:lvlText w:val="o"/>
+      <w:lvlJc w:val="left"/>
+      <w:pPr>
+        <w:ind w:left="5760" w:hanging="360"/>
+      </w:pPr>
+      <w:rPr>
+        <w:rFonts w:ascii="Courier New" w:hAnsi="Courier New" w:cs="Courier New" w:hint="default"/>
+      </w:rPr>
+    </w:lvl>
+    <w:lvl w:ilvl="8" w:tplc="0C070005" w:tentative="1">
+      <w:start w:val="1"/>
+      <w:numFmt w:val="bullet"/>
+      <w:lvlText w:val=""/>
+      <w:lvlJc w:val="left"/>
+      <w:pPr>
+        <w:ind w:left="6480" w:hanging="360"/>
+      </w:pPr>
+      <w:rPr>
+        <w:rFonts w:ascii="Wingdings" w:hAnsi="Wingdings" w:hint="default"/>
+      </w:rPr>
+    </w:lvl>
+  </w:abstractNum>
+  <w:abstractNum w:abstractNumId="1" w15:restartNumberingAfterBreak="0">
     <w:nsid w:val="2A77403C"/>
     <w:multiLevelType w:val="hybridMultilevel"/>
     <w:tmpl w:val="EE7EEBA8"/>
@@ -5153,7 +5928,7 @@
       </w:rPr>
     </w:lvl>
   </w:abstractNum>
-  <w:abstractNum w:abstractNumId="1" w15:restartNumberingAfterBreak="0">
+  <w:abstractNum w:abstractNumId="2" w15:restartNumberingAfterBreak="0">
     <w:nsid w:val="3251045A"/>
     <w:multiLevelType w:val="hybridMultilevel"/>
     <w:tmpl w:val="CD4C53E4"/>
@@ -5265,7 +6040,7 @@
       </w:rPr>
     </w:lvl>
   </w:abstractNum>
-  <w:abstractNum w:abstractNumId="2" w15:restartNumberingAfterBreak="0">
+  <w:abstractNum w:abstractNumId="3" w15:restartNumberingAfterBreak="0">
     <w:nsid w:val="3AC84F1D"/>
     <w:multiLevelType w:val="hybridMultilevel"/>
     <w:tmpl w:val="A1DE3E86"/>
@@ -5354,7 +6129,7 @@
       </w:pPr>
     </w:lvl>
   </w:abstractNum>
-  <w:abstractNum w:abstractNumId="3" w15:restartNumberingAfterBreak="0">
+  <w:abstractNum w:abstractNumId="4" w15:restartNumberingAfterBreak="0">
     <w:nsid w:val="4CE6502B"/>
     <w:multiLevelType w:val="hybridMultilevel"/>
     <w:tmpl w:val="90628F1E"/>
@@ -5466,7 +6241,7 @@
       </w:rPr>
     </w:lvl>
   </w:abstractNum>
-  <w:abstractNum w:abstractNumId="4" w15:restartNumberingAfterBreak="0">
+  <w:abstractNum w:abstractNumId="5" w15:restartNumberingAfterBreak="0">
     <w:nsid w:val="756D2837"/>
     <w:multiLevelType w:val="hybridMultilevel"/>
     <w:tmpl w:val="624EAA92"/>
@@ -5578,7 +6353,7 @@
       </w:rPr>
     </w:lvl>
   </w:abstractNum>
-  <w:abstractNum w:abstractNumId="5" w15:restartNumberingAfterBreak="0">
+  <w:abstractNum w:abstractNumId="6" w15:restartNumberingAfterBreak="0">
     <w:nsid w:val="7E8515C6"/>
     <w:multiLevelType w:val="hybridMultilevel"/>
     <w:tmpl w:val="92A8BC0A"/>
@@ -5668,22 +6443,25 @@
     </w:lvl>
   </w:abstractNum>
   <w:num w:numId="1">
+    <w:abstractNumId w:val="4"/>
+  </w:num>
+  <w:num w:numId="2">
+    <w:abstractNumId w:val="2"/>
+  </w:num>
+  <w:num w:numId="3">
+    <w:abstractNumId w:val="1"/>
+  </w:num>
+  <w:num w:numId="4">
+    <w:abstractNumId w:val="5"/>
+  </w:num>
+  <w:num w:numId="5">
+    <w:abstractNumId w:val="6"/>
+  </w:num>
+  <w:num w:numId="6">
     <w:abstractNumId w:val="3"/>
   </w:num>
-  <w:num w:numId="2">
-    <w:abstractNumId w:val="1"/>
-  </w:num>
-  <w:num w:numId="3">
+  <w:num w:numId="7">
     <w:abstractNumId w:val="0"/>
-  </w:num>
-  <w:num w:numId="4">
-    <w:abstractNumId w:val="4"/>
-  </w:num>
-  <w:num w:numId="5">
-    <w:abstractNumId w:val="5"/>
-  </w:num>
-  <w:num w:numId="6">
-    <w:abstractNumId w:val="2"/>
   </w:num>
 </w:numbering>
 </file>
@@ -28942,7 +29720,7 @@
 </file>
 
 <file path=customXml/itemProps1.xml><?xml version="1.0" encoding="utf-8"?>
-<ds:datastoreItem xmlns:ds="http://schemas.openxmlformats.org/officeDocument/2006/customXml" ds:itemID="{5EA15A36-32C4-4642-AE0C-28B98E475284}">
+<ds:datastoreItem xmlns:ds="http://schemas.openxmlformats.org/officeDocument/2006/customXml" ds:itemID="{B1EAA01F-3829-4EB0-BF16-196849BA8C58}">
   <ds:schemaRefs>
     <ds:schemaRef ds:uri="http://schemas.openxmlformats.org/officeDocument/2006/bibliography"/>
   </ds:schemaRefs>

</xml_diff>